<commit_message>
updated search box and changed product name
</commit_message>
<xml_diff>
--- a/USImagineCup_WrittenPlan_WinterSemi-FinalsRegPage.docx
+++ b/USImagineCup_WrittenPlan_WinterSemi-FinalsRegPage.docx
@@ -1608,7 +1608,18 @@
           <w:sz w:val="24"/>
           <w:szCs w:val="21"/>
         </w:rPr>
-        <w:t xml:space="preserve"> with important concepts</w:t>
+        <w:t xml:space="preserve"> with important c</w:t>
+      </w:r>
+      <w:bookmarkStart w:id="0" w:name="_GoBack"/>
+      <w:bookmarkEnd w:id="0"/>
+      <w:r>
+        <w:rPr>
+          <w:rFonts w:ascii="Segoe UI" w:hAnsi="Segoe UI" w:cs="Segoe UI"/>
+          <w:color w:val="000000" w:themeColor="text1"/>
+          <w:sz w:val="24"/>
+          <w:szCs w:val="21"/>
+        </w:rPr>
+        <w:t>oncepts</w:t>
       </w:r>
       <w:r>
         <w:rPr>
@@ -2015,7 +2026,7 @@
         </w:rPr>
         <w:t xml:space="preserve"> </w:t>
       </w:r>
-      <w:ins w:id="0" w:author="Shengyi Chen" w:date="2017-01-29T20:22:00Z">
+      <w:ins w:id="1" w:author="Shengyi Chen" w:date="2017-01-29T20:22:00Z">
         <w:r>
           <w:rPr>
             <w:rFonts w:ascii="Segoe UI" w:hAnsi="Segoe UI" w:cs="Segoe UI"/>
@@ -2511,7 +2522,31 @@
           <w:szCs w:val="21"/>
           <w:lang w:eastAsia="zh-CN"/>
         </w:rPr>
-        <w:t xml:space="preserve"> in audio file</w:t>
+        <w:t xml:space="preserve"> in </w:t>
+      </w:r>
+      <w:r>
+        <w:rPr>
+          <w:rStyle w:val="Strong"/>
+          <w:rFonts w:ascii="Segoe UI" w:hAnsi="Segoe UI" w:cs="Segoe UI"/>
+          <w:b w:val="0"/>
+          <w:color w:val="FF0000"/>
+          <w:sz w:val="24"/>
+          <w:szCs w:val="21"/>
+          <w:lang w:eastAsia="zh-CN"/>
+        </w:rPr>
+        <w:t>audio</w:t>
+      </w:r>
+      <w:r>
+        <w:rPr>
+          <w:rStyle w:val="Strong"/>
+          <w:rFonts w:ascii="Segoe UI" w:hAnsi="Segoe UI" w:cs="Segoe UI"/>
+          <w:b w:val="0"/>
+          <w:color w:val="000000" w:themeColor="text1"/>
+          <w:sz w:val="24"/>
+          <w:szCs w:val="21"/>
+          <w:lang w:eastAsia="zh-CN"/>
+        </w:rPr>
+        <w:t xml:space="preserve"> file</w:t>
       </w:r>
       <w:r>
         <w:rPr>
@@ -2698,7 +2733,7 @@
           <w:rStyle w:val="Strong"/>
           <w:rFonts w:ascii="Segoe UI" w:hAnsi="Segoe UI" w:cs="Segoe UI"/>
           <w:b w:val="0"/>
-          <w:color w:val="000000" w:themeColor="text1"/>
+          <w:color w:val="FF0000"/>
           <w:sz w:val="24"/>
           <w:szCs w:val="21"/>
           <w:lang w:eastAsia="zh-CN"/>
@@ -3402,31 +3437,7 @@
           <w:szCs w:val="21"/>
           <w:lang w:eastAsia="zh-CN"/>
         </w:rPr>
-        <w:t xml:space="preserve">Our pride and joy is freedom and accessibility of ideas. We are allowing professors and students throughout the global academic community to upload their content without </w:t>
-      </w:r>
-      <w:r>
-        <w:rPr>
-          <w:rStyle w:val="Strong"/>
-          <w:rFonts w:ascii="Segoe UI" w:hAnsi="Segoe UI" w:cs="Segoe UI"/>
-          <w:b w:val="0"/>
-          <w:color w:val="000000" w:themeColor="text1"/>
-          <w:sz w:val="24"/>
-          <w:szCs w:val="21"/>
-          <w:lang w:eastAsia="zh-CN"/>
-        </w:rPr>
-        <w:t xml:space="preserve">pesky </w:t>
-      </w:r>
-      <w:r>
-        <w:rPr>
-          <w:rStyle w:val="Strong"/>
-          <w:rFonts w:ascii="Segoe UI" w:hAnsi="Segoe UI" w:cs="Segoe UI"/>
-          <w:b w:val="0"/>
-          <w:color w:val="000000" w:themeColor="text1"/>
-          <w:sz w:val="24"/>
-          <w:szCs w:val="21"/>
-          <w:lang w:eastAsia="zh-CN"/>
-        </w:rPr>
-        <w:t xml:space="preserve">restrictions for all to benefit, allowing the best minds to share their wisdom for all to see.  By using Answer Students Questions, professors </w:t>
+        <w:t xml:space="preserve">Our pride and joy is freedom and accessibility of ideas. We are allowing professors and students throughout the global academic community to upload their content without pesky restrictions for all to benefit, allowing the best minds to share their wisdom for all to see.  By using Answer Students Questions, professors </w:t>
       </w:r>
       <w:r>
         <w:rPr>
@@ -3526,31 +3537,7 @@
           <w:szCs w:val="21"/>
           <w:lang w:eastAsia="zh-CN"/>
         </w:rPr>
-        <w:t xml:space="preserve">In the </w:t>
-      </w:r>
-      <w:r>
-        <w:rPr>
-          <w:rStyle w:val="Strong"/>
-          <w:rFonts w:ascii="Segoe UI" w:hAnsi="Segoe UI" w:cs="Segoe UI"/>
-          <w:b w:val="0"/>
-          <w:color w:val="000000" w:themeColor="text1"/>
-          <w:sz w:val="24"/>
-          <w:szCs w:val="21"/>
-          <w:lang w:eastAsia="zh-CN"/>
-        </w:rPr>
-        <w:t xml:space="preserve">predictable </w:t>
-      </w:r>
-      <w:r>
-        <w:rPr>
-          <w:rStyle w:val="Strong"/>
-          <w:rFonts w:ascii="Segoe UI" w:hAnsi="Segoe UI" w:cs="Segoe UI"/>
-          <w:b w:val="0"/>
-          <w:color w:val="000000" w:themeColor="text1"/>
-          <w:sz w:val="24"/>
-          <w:szCs w:val="21"/>
-          <w:lang w:eastAsia="zh-CN"/>
-        </w:rPr>
-        <w:t>future, w</w:t>
+        <w:t>In the predictable future, w</w:t>
       </w:r>
       <w:r>
         <w:rPr>
@@ -3574,31 +3561,7 @@
           <w:szCs w:val="21"/>
           <w:lang w:eastAsia="zh-CN"/>
         </w:rPr>
-        <w:t xml:space="preserve">a </w:t>
-      </w:r>
-      <w:r>
-        <w:rPr>
-          <w:rStyle w:val="Strong"/>
-          <w:rFonts w:ascii="Segoe UI" w:hAnsi="Segoe UI" w:cs="Segoe UI"/>
-          <w:b w:val="0"/>
-          <w:color w:val="000000" w:themeColor="text1"/>
-          <w:sz w:val="24"/>
-          <w:szCs w:val="21"/>
-          <w:lang w:eastAsia="zh-CN"/>
-        </w:rPr>
-        <w:t xml:space="preserve">plethora </w:t>
-      </w:r>
-      <w:r>
-        <w:rPr>
-          <w:rStyle w:val="Strong"/>
-          <w:rFonts w:ascii="Segoe UI" w:hAnsi="Segoe UI" w:cs="Segoe UI"/>
-          <w:b w:val="0"/>
-          <w:color w:val="000000" w:themeColor="text1"/>
-          <w:sz w:val="24"/>
-          <w:szCs w:val="21"/>
-          <w:lang w:eastAsia="zh-CN"/>
-        </w:rPr>
-        <w:t xml:space="preserve">of leading </w:t>
+        <w:t xml:space="preserve">a plethora of leading </w:t>
       </w:r>
       <w:r>
         <w:rPr>
@@ -6534,18 +6497,7 @@
           <w:sz w:val="24"/>
           <w:szCs w:val="21"/>
         </w:rPr>
-        <w:t xml:space="preserve">any classes that </w:t>
-      </w:r>
-      <w:bookmarkStart w:id="1" w:name="_GoBack"/>
-      <w:bookmarkEnd w:id="1"/>
-      <w:r>
-        <w:rPr>
-          <w:rFonts w:ascii="Segoe UI" w:eastAsia="Calibri" w:hAnsi="Segoe UI" w:cs="Segoe UI"/>
-          <w:color w:val="000000" w:themeColor="text1"/>
-          <w:sz w:val="24"/>
-          <w:szCs w:val="21"/>
-        </w:rPr>
-        <w:t>uses our system</w:t>
+        <w:t>any classes that uses our system</w:t>
       </w:r>
       <w:r>
         <w:rPr>
@@ -9158,7 +9110,7 @@
 </file>
 
 <file path=customXml/itemProps1.xml><?xml version="1.0" encoding="utf-8"?>
-<ds:datastoreItem xmlns:ds="http://schemas.openxmlformats.org/officeDocument/2006/customXml" ds:itemID="{F793CF16-B19D-C241-A6DB-9F2A5383421D}">
+<ds:datastoreItem xmlns:ds="http://schemas.openxmlformats.org/officeDocument/2006/customXml" ds:itemID="{41876B20-E005-8B47-97E8-CDBAC9EFD032}">
   <ds:schemaRefs>
     <ds:schemaRef ds:uri="http://schemas.openxmlformats.org/officeDocument/2006/bibliography"/>
   </ds:schemaRefs>

</xml_diff>

<commit_message>
improved recommendation on homepage
</commit_message>
<xml_diff>
--- a/USImagineCup_WrittenPlan_WinterSemi-FinalsRegPage.docx
+++ b/USImagineCup_WrittenPlan_WinterSemi-FinalsRegPage.docx
@@ -2379,7 +2379,19 @@
           <w:szCs w:val="21"/>
           <w:lang w:eastAsia="zh-CN"/>
         </w:rPr>
-        <w:t xml:space="preserve"> user</w:t>
+        <w:t xml:space="preserve"> </w:t>
+      </w:r>
+      <w:r>
+        <w:rPr>
+          <w:rStyle w:val="Strong"/>
+          <w:rFonts w:ascii="Segoe UI" w:hAnsi="Segoe UI" w:cs="Segoe UI"/>
+          <w:b w:val="0"/>
+          <w:color w:val="000000" w:themeColor="text1"/>
+          <w:sz w:val="24"/>
+          <w:szCs w:val="21"/>
+          <w:lang w:eastAsia="zh-CN"/>
+        </w:rPr>
+        <w:t>user</w:t>
       </w:r>
       <w:r>
         <w:rPr>
@@ -2427,31 +2439,7 @@
           <w:szCs w:val="21"/>
           <w:lang w:eastAsia="zh-CN"/>
         </w:rPr>
-        <w:t xml:space="preserve"> in </w:t>
-      </w:r>
-      <w:r>
-        <w:rPr>
-          <w:rStyle w:val="Strong"/>
-          <w:rFonts w:ascii="Segoe UI" w:hAnsi="Segoe UI" w:cs="Segoe UI"/>
-          <w:b w:val="0"/>
-          <w:color w:val="FF0000"/>
-          <w:sz w:val="24"/>
-          <w:szCs w:val="21"/>
-          <w:lang w:eastAsia="zh-CN"/>
-        </w:rPr>
-        <w:t>audio</w:t>
-      </w:r>
-      <w:r>
-        <w:rPr>
-          <w:rStyle w:val="Strong"/>
-          <w:rFonts w:ascii="Segoe UI" w:hAnsi="Segoe UI" w:cs="Segoe UI"/>
-          <w:b w:val="0"/>
-          <w:color w:val="000000" w:themeColor="text1"/>
-          <w:sz w:val="24"/>
-          <w:szCs w:val="21"/>
-          <w:lang w:eastAsia="zh-CN"/>
-        </w:rPr>
-        <w:t xml:space="preserve"> file</w:t>
+        <w:t xml:space="preserve"> in audio file</w:t>
       </w:r>
       <w:r>
         <w:rPr>
@@ -2631,31 +2619,19 @@
           <w:szCs w:val="21"/>
           <w:lang w:eastAsia="zh-CN"/>
         </w:rPr>
-        <w:t xml:space="preserve">fills the void, allowing users to find the information they need, regardless of whether the content uploaded is </w:t>
-      </w:r>
-      <w:r>
-        <w:rPr>
-          <w:rStyle w:val="Strong"/>
-          <w:rFonts w:ascii="Segoe UI" w:hAnsi="Segoe UI" w:cs="Segoe UI"/>
-          <w:b w:val="0"/>
-          <w:color w:val="FF0000"/>
-          <w:sz w:val="24"/>
-          <w:szCs w:val="21"/>
-          <w:lang w:eastAsia="zh-CN"/>
-        </w:rPr>
-        <w:t xml:space="preserve">audio </w:t>
-      </w:r>
-      <w:r>
-        <w:rPr>
-          <w:rStyle w:val="Strong"/>
-          <w:rFonts w:ascii="Segoe UI" w:hAnsi="Segoe UI" w:cs="Segoe UI"/>
-          <w:b w:val="0"/>
-          <w:color w:val="000000" w:themeColor="text1"/>
-          <w:sz w:val="24"/>
-          <w:szCs w:val="21"/>
-          <w:lang w:eastAsia="zh-CN"/>
-        </w:rPr>
-        <w:t xml:space="preserve">or visual. Furthermore, the service </w:t>
+        <w:t>fills the void, allowing users to find the information they need, regardless of whether the content uploaded is audio or visual. Furthermore</w:t>
+      </w:r>
+      <w:r>
+        <w:rPr>
+          <w:rStyle w:val="Strong"/>
+          <w:rFonts w:ascii="Segoe UI" w:hAnsi="Segoe UI" w:cs="Segoe UI"/>
+          <w:b w:val="0"/>
+          <w:color w:val="000000" w:themeColor="text1"/>
+          <w:sz w:val="24"/>
+          <w:szCs w:val="21"/>
+          <w:lang w:eastAsia="zh-CN"/>
+        </w:rPr>
+        <w:t xml:space="preserve">, the service </w:t>
       </w:r>
       <w:r>
         <w:rPr>
@@ -4019,7 +3995,17 @@
           <w:szCs w:val="21"/>
           <w:lang w:eastAsia="zh-CN"/>
         </w:rPr>
-        <w:t xml:space="preserve"> to the web app</w:t>
+        <w:t xml:space="preserve"> to</w:t>
+      </w:r>
+      <w:r>
+        <w:rPr>
+          <w:rFonts w:ascii="Segoe UI" w:eastAsia="Times New Roman" w:hAnsi="Segoe UI" w:cs="Segoe UI"/>
+          <w:color w:val="000000" w:themeColor="text1"/>
+          <w:sz w:val="24"/>
+          <w:szCs w:val="21"/>
+          <w:lang w:eastAsia="zh-CN"/>
+        </w:rPr>
+        <w:t xml:space="preserve"> our server</w:t>
       </w:r>
       <w:r>
         <w:rPr>
@@ -4139,7 +4125,27 @@
           <w:szCs w:val="21"/>
           <w:lang w:eastAsia="zh-CN"/>
         </w:rPr>
-        <w:t xml:space="preserve">first be passed to the web app, then stored in Azure SQL. Each video uploaded will be given a unique ID that will be stored in Azure SQL. </w:t>
+        <w:t xml:space="preserve">first be passed to </w:t>
+      </w:r>
+      <w:r>
+        <w:rPr>
+          <w:rFonts w:ascii="Segoe UI" w:eastAsia="Times New Roman" w:hAnsi="Segoe UI" w:cs="Segoe UI"/>
+          <w:color w:val="000000" w:themeColor="text1"/>
+          <w:sz w:val="24"/>
+          <w:szCs w:val="21"/>
+          <w:lang w:eastAsia="zh-CN"/>
+        </w:rPr>
+        <w:t>our server</w:t>
+      </w:r>
+      <w:r>
+        <w:rPr>
+          <w:rFonts w:ascii="Segoe UI" w:eastAsia="Times New Roman" w:hAnsi="Segoe UI" w:cs="Segoe UI"/>
+          <w:color w:val="000000" w:themeColor="text1"/>
+          <w:sz w:val="24"/>
+          <w:szCs w:val="21"/>
+          <w:lang w:eastAsia="zh-CN"/>
+        </w:rPr>
+        <w:t xml:space="preserve">, then stored in Azure SQL. Each video uploaded will be given a unique ID that will be stored in Azure SQL. </w:t>
       </w:r>
       <w:r>
         <w:rPr>
@@ -4151,18 +4157,18 @@
         </w:rPr>
         <w:t xml:space="preserve">The video will be cut in slices </w:t>
       </w:r>
-      <w:proofErr w:type="gramStart"/>
-      <w:r>
-        <w:rPr>
-          <w:rFonts w:ascii="Segoe UI" w:eastAsia="Times New Roman" w:hAnsi="Segoe UI" w:cs="Segoe UI"/>
-          <w:color w:val="000000" w:themeColor="text1"/>
-          <w:sz w:val="24"/>
-          <w:szCs w:val="21"/>
-          <w:lang w:eastAsia="zh-CN"/>
-        </w:rPr>
-        <w:t>for the purpose of</w:t>
-      </w:r>
-      <w:proofErr w:type="gramEnd"/>
+      <w:bookmarkStart w:id="1" w:name="_GoBack"/>
+      <w:bookmarkEnd w:id="1"/>
+      <w:r>
+        <w:rPr>
+          <w:rFonts w:ascii="Segoe UI" w:eastAsia="Times New Roman" w:hAnsi="Segoe UI" w:cs="Segoe UI"/>
+          <w:color w:val="000000" w:themeColor="text1"/>
+          <w:sz w:val="24"/>
+          <w:szCs w:val="21"/>
+          <w:lang w:eastAsia="zh-CN"/>
+        </w:rPr>
+        <w:t>for</w:t>
+      </w:r>
       <w:r>
         <w:rPr>
           <w:rFonts w:ascii="Segoe UI" w:eastAsia="Times New Roman" w:hAnsi="Segoe UI" w:cs="Segoe UI"/>
@@ -4273,7 +4279,27 @@
           <w:szCs w:val="21"/>
           <w:lang w:eastAsia="zh-CN"/>
         </w:rPr>
-        <w:t xml:space="preserve">. After each chunk is been uploaded to the web app, it will </w:t>
+        <w:t>. After each chunk is been uploaded to</w:t>
+      </w:r>
+      <w:r>
+        <w:rPr>
+          <w:rFonts w:ascii="Segoe UI" w:eastAsia="Times New Roman" w:hAnsi="Segoe UI" w:cs="Segoe UI"/>
+          <w:color w:val="000000" w:themeColor="text1"/>
+          <w:sz w:val="24"/>
+          <w:szCs w:val="21"/>
+          <w:lang w:eastAsia="zh-CN"/>
+        </w:rPr>
+        <w:t xml:space="preserve"> our server</w:t>
+      </w:r>
+      <w:r>
+        <w:rPr>
+          <w:rFonts w:ascii="Segoe UI" w:eastAsia="Times New Roman" w:hAnsi="Segoe UI" w:cs="Segoe UI"/>
+          <w:color w:val="000000" w:themeColor="text1"/>
+          <w:sz w:val="24"/>
+          <w:szCs w:val="21"/>
+          <w:lang w:eastAsia="zh-CN"/>
+        </w:rPr>
+        <w:t xml:space="preserve">, it will </w:t>
       </w:r>
       <w:r>
         <w:rPr>
@@ -4375,7 +4401,27 @@
           <w:szCs w:val="21"/>
           <w:lang w:eastAsia="zh-CN"/>
         </w:rPr>
-        <w:t xml:space="preserve">. When all chunks are finished uploading, a special post request will be sent to </w:t>
+        <w:t>. When all chunks are finished uploading, a special post request will be sent to</w:t>
+      </w:r>
+      <w:r>
+        <w:rPr>
+          <w:rFonts w:ascii="Segoe UI" w:eastAsia="Times New Roman" w:hAnsi="Segoe UI" w:cs="Segoe UI"/>
+          <w:color w:val="000000" w:themeColor="text1"/>
+          <w:sz w:val="24"/>
+          <w:szCs w:val="21"/>
+          <w:lang w:eastAsia="zh-CN"/>
+        </w:rPr>
+        <w:t xml:space="preserve"> our server</w:t>
+      </w:r>
+      <w:r>
+        <w:rPr>
+          <w:rFonts w:ascii="Segoe UI" w:eastAsia="Times New Roman" w:hAnsi="Segoe UI" w:cs="Segoe UI"/>
+          <w:color w:val="000000" w:themeColor="text1"/>
+          <w:sz w:val="24"/>
+          <w:szCs w:val="21"/>
+          <w:lang w:eastAsia="zh-CN"/>
+        </w:rPr>
+        <w:t xml:space="preserve"> signaling the end of </w:t>
       </w:r>
       <w:r>
         <w:rPr>
@@ -4395,26 +4441,6 @@
           <w:szCs w:val="21"/>
           <w:lang w:eastAsia="zh-CN"/>
         </w:rPr>
-        <w:t xml:space="preserve">web app signaling the end of </w:t>
-      </w:r>
-      <w:r>
-        <w:rPr>
-          <w:rFonts w:ascii="Segoe UI" w:eastAsia="Times New Roman" w:hAnsi="Segoe UI" w:cs="Segoe UI"/>
-          <w:color w:val="000000" w:themeColor="text1"/>
-          <w:sz w:val="24"/>
-          <w:szCs w:val="21"/>
-          <w:lang w:eastAsia="zh-CN"/>
-        </w:rPr>
-        <w:t xml:space="preserve">the </w:t>
-      </w:r>
-      <w:r>
-        <w:rPr>
-          <w:rFonts w:ascii="Segoe UI" w:eastAsia="Times New Roman" w:hAnsi="Segoe UI" w:cs="Segoe UI"/>
-          <w:color w:val="000000" w:themeColor="text1"/>
-          <w:sz w:val="24"/>
-          <w:szCs w:val="21"/>
-          <w:lang w:eastAsia="zh-CN"/>
-        </w:rPr>
         <w:t>uploading</w:t>
       </w:r>
       <w:r>
@@ -4455,7 +4481,27 @@
           <w:szCs w:val="21"/>
           <w:lang w:eastAsia="zh-CN"/>
         </w:rPr>
-        <w:t xml:space="preserve"> the web app will perform all the necessary pre-processing of the video file and store all necessary information in </w:t>
+        <w:t xml:space="preserve"> </w:t>
+      </w:r>
+      <w:r>
+        <w:rPr>
+          <w:rFonts w:ascii="Segoe UI" w:eastAsia="Times New Roman" w:hAnsi="Segoe UI" w:cs="Segoe UI"/>
+          <w:color w:val="000000" w:themeColor="text1"/>
+          <w:sz w:val="24"/>
+          <w:szCs w:val="21"/>
+          <w:lang w:eastAsia="zh-CN"/>
+        </w:rPr>
+        <w:t>our server</w:t>
+      </w:r>
+      <w:r>
+        <w:rPr>
+          <w:rFonts w:ascii="Segoe UI" w:eastAsia="Times New Roman" w:hAnsi="Segoe UI" w:cs="Segoe UI"/>
+          <w:color w:val="000000" w:themeColor="text1"/>
+          <w:sz w:val="24"/>
+          <w:szCs w:val="21"/>
+          <w:lang w:eastAsia="zh-CN"/>
+        </w:rPr>
+        <w:t xml:space="preserve"> will perform all the necessary pre-processing of the video file and store all necessary information in </w:t>
       </w:r>
       <w:r>
         <w:rPr>
@@ -4995,7 +5041,79 @@
           <w:lang w:eastAsia="zh-CN"/>
         </w:rPr>
         <w:tab/>
-        <w:t>We are using three key services from Azure: Azure Web App, Azure SQL, and the Azure Storage Account. Specifically, we will utilize the Azure blob storage feature from Azure Storage Account to assist in the video upload and transcription processes. Our hosting service is the Azure Web App running on Python version 2.7.13, where Azure SQL handles the storage of information from video files. The Azure Storage Account acts as the actual file storage system for video files.</w:t>
+        <w:t xml:space="preserve">We are using three key services from Azure: Azure </w:t>
+      </w:r>
+      <w:r>
+        <w:rPr>
+          <w:rStyle w:val="Strong"/>
+          <w:rFonts w:ascii="Segoe UI" w:hAnsi="Segoe UI" w:cs="Segoe UI"/>
+          <w:b w:val="0"/>
+          <w:color w:val="000000" w:themeColor="text1"/>
+          <w:sz w:val="24"/>
+          <w:szCs w:val="21"/>
+          <w:lang w:eastAsia="zh-CN"/>
+        </w:rPr>
+        <w:t>Virtual</w:t>
+      </w:r>
+      <w:r>
+        <w:rPr>
+          <w:rStyle w:val="Strong"/>
+          <w:rFonts w:ascii="Segoe UI" w:hAnsi="Segoe UI" w:cs="Segoe UI"/>
+          <w:b w:val="0"/>
+          <w:color w:val="000000" w:themeColor="text1"/>
+          <w:sz w:val="24"/>
+          <w:szCs w:val="21"/>
+          <w:lang w:eastAsia="zh-CN"/>
+        </w:rPr>
+        <w:t xml:space="preserve"> </w:t>
+      </w:r>
+      <w:r>
+        <w:rPr>
+          <w:rStyle w:val="Strong"/>
+          <w:rFonts w:ascii="Segoe UI" w:hAnsi="Segoe UI" w:cs="Segoe UI"/>
+          <w:b w:val="0"/>
+          <w:color w:val="000000" w:themeColor="text1"/>
+          <w:sz w:val="24"/>
+          <w:szCs w:val="21"/>
+          <w:lang w:eastAsia="zh-CN"/>
+        </w:rPr>
+        <w:t>Machine</w:t>
+      </w:r>
+      <w:r>
+        <w:rPr>
+          <w:rStyle w:val="Strong"/>
+          <w:rFonts w:ascii="Segoe UI" w:hAnsi="Segoe UI" w:cs="Segoe UI"/>
+          <w:b w:val="0"/>
+          <w:color w:val="000000" w:themeColor="text1"/>
+          <w:sz w:val="24"/>
+          <w:szCs w:val="21"/>
+          <w:lang w:eastAsia="zh-CN"/>
+        </w:rPr>
+        <w:t xml:space="preserve">, Azure SQL, and the Azure Storage Account. Specifically, we will utilize the Azure blob storage feature from Azure Storage Account to assist in the video upload and transcription processes. </w:t>
+      </w:r>
+      <w:r>
+        <w:rPr>
+          <w:rStyle w:val="Strong"/>
+          <w:rFonts w:ascii="Segoe UI" w:hAnsi="Segoe UI" w:cs="Segoe UI"/>
+          <w:b w:val="0"/>
+          <w:color w:val="000000" w:themeColor="text1"/>
+          <w:sz w:val="24"/>
+          <w:szCs w:val="21"/>
+          <w:lang w:eastAsia="zh-CN"/>
+        </w:rPr>
+        <w:t>We are hosting our service on Azure Virtual Machine</w:t>
+      </w:r>
+      <w:r>
+        <w:rPr>
+          <w:rStyle w:val="Strong"/>
+          <w:rFonts w:ascii="Segoe UI" w:hAnsi="Segoe UI" w:cs="Segoe UI"/>
+          <w:b w:val="0"/>
+          <w:color w:val="000000" w:themeColor="text1"/>
+          <w:sz w:val="24"/>
+          <w:szCs w:val="21"/>
+          <w:lang w:eastAsia="zh-CN"/>
+        </w:rPr>
+        <w:t>, where Azure SQL handles the storage of information from video files. The Azure Storage Account acts as the actual file storage system for video files.</w:t>
       </w:r>
     </w:p>
     <w:p>
@@ -5121,8 +5239,6 @@
           <w:szCs w:val="21"/>
         </w:rPr>
       </w:pPr>
-      <w:bookmarkStart w:id="1" w:name="_GoBack"/>
-      <w:bookmarkEnd w:id="1"/>
       <w:r>
         <w:rPr>
           <w:rFonts w:ascii="Segoe UI" w:eastAsia="Calibri" w:hAnsi="Segoe UI" w:cs="Segoe UI"/>
@@ -8647,7 +8763,7 @@
 </file>
 
 <file path=customXml/itemProps1.xml><?xml version="1.0" encoding="utf-8"?>
-<ds:datastoreItem xmlns:ds="http://schemas.openxmlformats.org/officeDocument/2006/customXml" ds:itemID="{9403458D-64FE-DC49-B8F3-13C4D96BD63F}">
+<ds:datastoreItem xmlns:ds="http://schemas.openxmlformats.org/officeDocument/2006/customXml" ds:itemID="{36B5462A-3A33-C54A-B0D0-212FD6EC92B6}">
   <ds:schemaRefs>
     <ds:schemaRef ds:uri="http://schemas.openxmlformats.org/officeDocument/2006/bibliography"/>
   </ds:schemaRefs>

</xml_diff>